<commit_message>
Add reference PDFs and update theoretical framework docs
Added multiple new PDF references to the 'Referencias' folder and updated both the Marco.docx and Referencias.xlsx files in the 'Marco teórico' directory to include or reflect these new sources.
</commit_message>
<xml_diff>
--- a/Marco teórico/Marco.docx
+++ b/Marco teórico/Marco.docx
@@ -18,216 +18,527 @@
         <w:t>é</w:t>
       </w:r>
       <w:r>
-        <w:t xml:space="preserve"> aparece el lenguaje </w:t>
+        <w:t xml:space="preserve"> aparece el lenguaje científico en el discurso de la esfera pública colombiana representada por columnas de opinión de periódicos colombianos? </w:t>
+      </w:r>
+    </w:p>
+    <w:p>
+      <w:r>
+        <w:t xml:space="preserve">¿Como identificar </w:t>
+      </w:r>
+      <w:r>
+        <w:t>funciones</w:t>
+      </w:r>
+      <w:r>
+        <w:t>/usos</w:t>
+      </w:r>
+      <w:r>
+        <w:t xml:space="preserve"> del lenguaje científico en el discurso de la esfera pública colombiana usando humanidades digitales y ciencias de los datos?</w:t>
+      </w:r>
+    </w:p>
+    <w:p>
+      <w:pPr>
+        <w:pStyle w:val="Ttulo2"/>
+        <w:rPr>
+          <w:u w:val="single"/>
+        </w:rPr>
+      </w:pPr>
+      <w:r>
+        <w:t xml:space="preserve">Preguntas </w:t>
+      </w:r>
+      <w:r>
+        <w:t>derivadas</w:t>
+      </w:r>
+    </w:p>
+    <w:p>
+      <w:r>
+        <w:t>¿Qué es la esfera pública?</w:t>
+      </w:r>
+    </w:p>
+    <w:p>
+      <w:r>
+        <w:t>¿Por qué las columnas de opinión son discurso de la esfera pública?</w:t>
+      </w:r>
+    </w:p>
+    <w:p>
+      <w:r>
+        <w:t>¿Qué son las humanidades digitales?</w:t>
+      </w:r>
+    </w:p>
+    <w:p>
+      <w:r>
+        <w:t xml:space="preserve">¿A </w:t>
+      </w:r>
+      <w:r>
+        <w:t>qué</w:t>
+      </w:r>
+      <w:r>
+        <w:t xml:space="preserve"> se refiere lenguaje/discurso científico?</w:t>
+      </w:r>
+    </w:p>
+    <w:p>
+      <w:r>
+        <w:t>¿Cuáles son los usos del lenguaje?</w:t>
+      </w:r>
+      <w:r>
+        <w:t xml:space="preserve"> ¿Cuáles son las funciones del lenguaje?</w:t>
+      </w:r>
+    </w:p>
+    <w:p>
+      <w:r>
+        <w:t>¿Para qué se citan o mencionan instituciones científicas?</w:t>
+      </w:r>
+    </w:p>
+    <w:p>
+      <w:r>
+        <w:t xml:space="preserve">¿Cómo identificar automáticamente apariciones del discurso </w:t>
       </w:r>
       <w:r>
         <w:t>científico</w:t>
       </w:r>
       <w:r>
-        <w:t xml:space="preserve"> en el discurso de la esfera pública colombiana representada por columnas de opinión de </w:t>
-      </w:r>
-      <w:r>
-        <w:t>periódicos</w:t>
-      </w:r>
-      <w:r>
-        <w:t xml:space="preserve"> colombianos? </w:t>
-      </w:r>
-    </w:p>
-    <w:p>
-      <w:r>
-        <w:t xml:space="preserve">¿Como identificar usos del lenguaje </w:t>
-      </w:r>
-      <w:r>
-        <w:t>científico</w:t>
-      </w:r>
-      <w:r>
-        <w:t xml:space="preserve"> en el discurso de la esfera pública colombiana usando humanidades digitales y ciencias de los datos?</w:t>
+        <w:t xml:space="preserve"> en un texto?</w:t>
+      </w:r>
+    </w:p>
+    <w:p>
+      <w:r>
+        <w:t>¿Cómo identificar usos del lenguaje en un texto con humanidades digitales?</w:t>
+      </w:r>
+    </w:p>
+    <w:p>
+      <w:r>
+        <w:t>¿Qué sentido tiene realizar esta investigación?</w:t>
+      </w:r>
+    </w:p>
+    <w:p>
+      <w:r>
+        <w:t>¿Qué nuevo aporta?</w:t>
+      </w:r>
+    </w:p>
+    <w:p>
+      <w:pPr>
+        <w:pStyle w:val="Ttulo1"/>
+      </w:pPr>
+      <w:r>
+        <w:t xml:space="preserve">Palabras </w:t>
+      </w:r>
+      <w:r>
+        <w:t xml:space="preserve">y conceptos </w:t>
+      </w:r>
+      <w:r>
+        <w:t>clave</w:t>
+      </w:r>
+    </w:p>
+    <w:p>
+      <w:r>
+        <w:t>Esfera pública</w:t>
+      </w:r>
+    </w:p>
+    <w:p>
+      <w:r>
+        <w:t>Discurso científico</w:t>
+      </w:r>
+    </w:p>
+    <w:p>
+      <w:r>
+        <w:t>Columnas de opinión</w:t>
+      </w:r>
+    </w:p>
+    <w:p>
+      <w:r>
+        <w:t>Usos del lenguaje</w:t>
+      </w:r>
+    </w:p>
+    <w:p>
+      <w:r>
+        <w:t>Humanidades Digitales</w:t>
+      </w:r>
+    </w:p>
+    <w:p>
+      <w:r>
+        <w:t>Procesamiento del lenguaje natural</w:t>
+      </w:r>
+    </w:p>
+    <w:p>
+      <w:pPr>
+        <w:pStyle w:val="Ttulo1"/>
+      </w:pPr>
+      <w:r>
+        <w:t>Búsqueda</w:t>
+      </w:r>
+    </w:p>
+    <w:p>
+      <w:r>
+        <w:t>Esfera pública y discurso científico</w:t>
+      </w:r>
+    </w:p>
+    <w:p>
+      <w:r>
+        <w:lastRenderedPageBreak/>
+        <w:t>Esfera pública y columnas de opinión colombianas</w:t>
+      </w:r>
+    </w:p>
+    <w:p>
+      <w:r>
+        <w:t>Discurso científico y columnas de opinión</w:t>
+      </w:r>
+    </w:p>
+    <w:p>
+      <w:r>
+        <w:t>Usos del lenguaje científico (intertextualidad)</w:t>
+      </w:r>
+    </w:p>
+    <w:p>
+      <w:r>
+        <w:t>Humanidades digitales para análisis del discurso</w:t>
+      </w:r>
+    </w:p>
+    <w:p>
+      <w:r>
+        <w:t>Detección de usos del lenguaje</w:t>
+      </w:r>
+    </w:p>
+    <w:p>
+      <w:r>
+        <w:t>L</w:t>
+      </w:r>
+      <w:r>
+        <w:t>enguaje científico en la esfera pública colombiana</w:t>
+      </w:r>
+    </w:p>
+    <w:p>
+      <w:r>
+        <w:t>Identificación de intertextualidad</w:t>
+      </w:r>
+    </w:p>
+    <w:p>
+      <w:r>
+        <w:t>D</w:t>
+      </w:r>
+      <w:r>
+        <w:t>inámicas de producción del discurso mediático en la esfera pública colombiana</w:t>
+      </w:r>
+    </w:p>
+    <w:p>
+      <w:r>
+        <w:t>Identificación de intención comunicativa del emisor en un texto</w:t>
+      </w:r>
+    </w:p>
+    <w:p>
+      <w:pPr>
+        <w:pStyle w:val="Ttulo1"/>
+      </w:pPr>
+      <w:r>
+        <w:t>Ecuaciones de búsqueda</w:t>
+      </w:r>
+    </w:p>
+    <w:p>
+      <w:r>
+        <w:t>("lenguaje científico" OR "discurso científico") AND ("esfera pública" OR "opinión pública") AND (Colombia OR "América Latina")</w:t>
+      </w:r>
+    </w:p>
+    <w:p>
+      <w:pPr>
+        <w:pStyle w:val="Ttulo1"/>
+      </w:pPr>
+      <w:r>
+        <w:t>Resultados</w:t>
+      </w:r>
+      <w:r>
+        <w:t xml:space="preserve"> de búsqueda</w:t>
       </w:r>
     </w:p>
     <w:p>
       <w:pPr>
         <w:pStyle w:val="Ttulo2"/>
-        <w:rPr>
-          <w:u w:val="single"/>
-        </w:rPr>
-      </w:pPr>
-      <w:r>
-        <w:t xml:space="preserve">Preguntas </w:t>
-      </w:r>
-      <w:r>
-        <w:t>derivadas</w:t>
-      </w:r>
-    </w:p>
-    <w:p>
-      <w:r>
-        <w:t>¿Qué es la esfera pública?</w:t>
-      </w:r>
-    </w:p>
-    <w:p>
-      <w:r>
-        <w:t>¿Por qué las columnas de opinión son discurso de la esfera pública?</w:t>
-      </w:r>
-    </w:p>
-    <w:p>
-      <w:r>
-        <w:t>¿Qué son las humanidades digitales?</w:t>
-      </w:r>
-    </w:p>
-    <w:p>
-      <w:r>
-        <w:t>¿A que se refiere lenguaje/discurso científico?</w:t>
-      </w:r>
-    </w:p>
-    <w:p>
-      <w:r>
-        <w:t>¿Cuáles son los usos del lenguaje?</w:t>
-      </w:r>
-    </w:p>
-    <w:p>
-      <w:r>
-        <w:t>¿Para qué se citan o mencionan instituciones científicas?</w:t>
-      </w:r>
-    </w:p>
-    <w:p>
-      <w:r>
-        <w:t>¿Cómo identificar automáticamente apariciones del discurso cientifico en un texto?</w:t>
-      </w:r>
-    </w:p>
-    <w:p>
-      <w:r>
-        <w:t>¿Cómo identificar usos del lenguaje en un texto con humanidades digitales?</w:t>
-      </w:r>
-    </w:p>
-    <w:p>
-      <w:r>
-        <w:t>¿Qué sentido tiene realizar esta investigación?</w:t>
-      </w:r>
-    </w:p>
-    <w:p>
-      <w:r>
-        <w:t>¿Qué nuevo aporta?</w:t>
-      </w:r>
-    </w:p>
-    <w:p>
-      <w:pPr>
-        <w:pStyle w:val="Ttulo1"/>
-      </w:pPr>
-      <w:r>
-        <w:t xml:space="preserve">Palabras </w:t>
-      </w:r>
-      <w:r>
-        <w:t xml:space="preserve">y conceptos </w:t>
-      </w:r>
-      <w:r>
-        <w:t>clave</w:t>
-      </w:r>
-    </w:p>
-    <w:p>
-      <w:r>
-        <w:t>Esfera pública</w:t>
-      </w:r>
-    </w:p>
-    <w:p>
-      <w:r>
-        <w:t>D</w:t>
-      </w:r>
-      <w:r>
-        <w:t xml:space="preserve">iscurso </w:t>
-      </w:r>
-      <w:r>
-        <w:t>científico</w:t>
-      </w:r>
-    </w:p>
-    <w:p>
-      <w:r>
-        <w:t>C</w:t>
-      </w:r>
-      <w:r>
-        <w:t>olumnas de opinión</w:t>
-      </w:r>
-    </w:p>
-    <w:p>
-      <w:r>
-        <w:t>Usos del lenguaje</w:t>
-      </w:r>
-    </w:p>
-    <w:p>
-      <w:r>
-        <w:t>Humanidades Digitales</w:t>
-      </w:r>
-    </w:p>
-    <w:p>
-      <w:r>
-        <w:t>Procesamiento del lenguaje natural</w:t>
-      </w:r>
-    </w:p>
-    <w:p>
-      <w:pPr>
-        <w:pStyle w:val="Ttulo1"/>
-      </w:pPr>
-      <w:r>
-        <w:t>Búsqueda</w:t>
-      </w:r>
-    </w:p>
-    <w:p>
-      <w:r>
-        <w:t>Esfera pública</w:t>
-      </w:r>
-      <w:r>
-        <w:t xml:space="preserve"> y discurso científico</w:t>
-      </w:r>
-    </w:p>
-    <w:p>
-      <w:r>
+      </w:pPr>
+      <w:r>
+        <w:t>Lenguaje Científico en la esfera pública</w:t>
+      </w:r>
+    </w:p>
+    <w:p>
+      <w:pPr>
+        <w:pStyle w:val="Ttulo2"/>
+      </w:pPr>
+      <w:r>
+        <w:t>Análisis computacional de columnas de opinión</w:t>
+      </w:r>
+    </w:p>
+    <w:p>
+      <w:pPr>
+        <w:pStyle w:val="Ttulo3"/>
+        <w:rPr>
+          <w:lang w:val="en-US"/>
+        </w:rPr>
+      </w:pPr>
+      <w:r>
+        <w:rPr>
+          <w:lang w:val="en-US"/>
+        </w:rPr>
+        <w:t>Query</w:t>
+      </w:r>
+    </w:p>
+    <w:p>
+      <w:pPr>
+        <w:rPr>
+          <w:lang w:val="en-US"/>
+        </w:rPr>
+      </w:pPr>
+      <w:proofErr w:type="gramStart"/>
+      <w:r>
+        <w:rPr>
+          <w:lang w:val="en-US"/>
+        </w:rPr>
+        <w:t>( "</w:t>
+      </w:r>
+      <w:proofErr w:type="gramEnd"/>
+      <w:r>
+        <w:rPr>
+          <w:lang w:val="en-US"/>
+        </w:rPr>
+        <w:t>scientific discourse" OR "scientific language" OR "science communication</w:t>
+      </w:r>
+      <w:proofErr w:type="gramStart"/>
+      <w:r>
+        <w:rPr>
+          <w:lang w:val="en-US"/>
+        </w:rPr>
+        <w:t>" )</w:t>
+      </w:r>
+      <w:proofErr w:type="gramEnd"/>
+      <w:r>
+        <w:rPr>
+          <w:lang w:val="en-US"/>
+        </w:rPr>
+        <w:t> </w:t>
+      </w:r>
+    </w:p>
+    <w:p>
+      <w:pPr>
+        <w:rPr>
+          <w:lang w:val="en-US"/>
+        </w:rPr>
+      </w:pPr>
+      <w:r>
+        <w:rPr>
+          <w:lang w:val="en-US"/>
+        </w:rPr>
+        <w:t>AND </w:t>
+      </w:r>
+      <w:proofErr w:type="gramStart"/>
+      <w:r>
+        <w:rPr>
+          <w:lang w:val="en-US"/>
+        </w:rPr>
+        <w:t>( "</w:t>
+      </w:r>
+      <w:proofErr w:type="gramEnd"/>
+      <w:r>
+        <w:rPr>
+          <w:lang w:val="en-US"/>
+        </w:rPr>
+        <w:t>automatic detection" OR "automated identification" OR "text mining" OR "natural language processing" OR "NLP" </w:t>
+      </w:r>
+      <w:r>
+        <w:rPr>
+          <w:lang w:val="en-US"/>
+        </w:rPr>
+        <w:t>OR “computational linguistics”</w:t>
+      </w:r>
+      <w:r>
+        <w:rPr>
+          <w:lang w:val="en-US"/>
+        </w:rPr>
+        <w:t>) </w:t>
+      </w:r>
+    </w:p>
+    <w:p>
+      <w:pPr>
+        <w:rPr>
+          <w:lang w:val="en-US"/>
+        </w:rPr>
+      </w:pPr>
+      <w:r>
+        <w:rPr>
+          <w:lang w:val="en-US"/>
+        </w:rPr>
+        <w:t>AND </w:t>
+      </w:r>
+      <w:proofErr w:type="gramStart"/>
+      <w:r>
+        <w:rPr>
+          <w:lang w:val="en-US"/>
+        </w:rPr>
+        <w:t>( "</w:t>
+      </w:r>
+      <w:proofErr w:type="gramEnd"/>
+      <w:r>
+        <w:rPr>
+          <w:lang w:val="en-US"/>
+        </w:rPr>
+        <w:t>opinion texts" OR "editorials" OR "news articles" OR "media discourse</w:t>
+      </w:r>
+      <w:proofErr w:type="gramStart"/>
+      <w:r>
+        <w:rPr>
+          <w:lang w:val="en-US"/>
+        </w:rPr>
+        <w:t>" )</w:t>
+      </w:r>
+      <w:proofErr w:type="gramEnd"/>
+    </w:p>
+    <w:p>
+      <w:pPr>
+        <w:pStyle w:val="Ttulo3"/>
+        <w:rPr>
+          <w:lang w:val="en-US"/>
+        </w:rPr>
+      </w:pPr>
+      <w:proofErr w:type="spellStart"/>
+      <w:r>
+        <w:rPr>
+          <w:lang w:val="en-US"/>
+        </w:rPr>
         <w:lastRenderedPageBreak/>
-        <w:t xml:space="preserve">Esfera pública y </w:t>
-      </w:r>
-      <w:r>
-        <w:t>columnas de opinión colombianas</w:t>
-      </w:r>
-    </w:p>
-    <w:p>
-      <w:r>
-        <w:t>Discurso científico y columnas de opinión</w:t>
-      </w:r>
-    </w:p>
-    <w:p>
-      <w:r>
-        <w:t>Usos del lenguaje científico (intertextualidad)</w:t>
-      </w:r>
-    </w:p>
-    <w:p>
-      <w:r>
-        <w:t>Humanidades digitales para análisis del discurso</w:t>
-      </w:r>
-    </w:p>
-    <w:p>
-      <w:r>
-        <w:t>Detección de usos del lenguaje</w:t>
-      </w:r>
-    </w:p>
-    <w:p>
-      <w:r>
-        <w:t>L</w:t>
-      </w:r>
-      <w:r>
-        <w:t>enguaje científico en la esfera pública colombiana</w:t>
-      </w:r>
-    </w:p>
-    <w:p>
-      <w:r>
-        <w:t>Identificación de intertextualidad</w:t>
-      </w:r>
-    </w:p>
-    <w:p>
-      <w:r>
-        <w:t>D</w:t>
-      </w:r>
-      <w:r>
-        <w:t>inámicas de producción del discurso mediático en la esfera pública colombiana</w:t>
-      </w:r>
-    </w:p>
-    <w:p/>
+        <w:t>VosViewer</w:t>
+      </w:r>
+      <w:proofErr w:type="spellEnd"/>
+    </w:p>
+    <w:p>
+      <w:pPr>
+        <w:pStyle w:val="Ttulo4"/>
+        <w:rPr>
+          <w:lang w:val="en-US"/>
+        </w:rPr>
+      </w:pPr>
+      <w:r>
+        <w:rPr>
+          <w:lang w:val="en-US"/>
+        </w:rPr>
+        <w:t>Mapa de Keywords</w:t>
+      </w:r>
+    </w:p>
+    <w:p>
+      <w:pPr>
+        <w:rPr>
+          <w:lang w:val="en-US"/>
+        </w:rPr>
+      </w:pPr>
+      <w:r>
+        <w:rPr>
+          <w:noProof/>
+          <w:lang w:val="en-US"/>
+        </w:rPr>
+        <w:drawing>
+          <wp:inline distT="0" distB="0" distL="0" distR="0" wp14:anchorId="14CD9095" wp14:editId="176AFAF1">
+            <wp:extent cx="5392420" cy="3616325"/>
+            <wp:effectExtent l="0" t="0" r="0" b="3175"/>
+            <wp:docPr id="680326921" name="Imagen 1"/>
+            <wp:cNvGraphicFramePr>
+              <a:graphicFrameLocks xmlns:a="http://schemas.openxmlformats.org/drawingml/2006/main" noChangeAspect="1"/>
+            </wp:cNvGraphicFramePr>
+            <a:graphic xmlns:a="http://schemas.openxmlformats.org/drawingml/2006/main">
+              <a:graphicData uri="http://schemas.openxmlformats.org/drawingml/2006/picture">
+                <pic:pic xmlns:pic="http://schemas.openxmlformats.org/drawingml/2006/picture">
+                  <pic:nvPicPr>
+                    <pic:cNvPr id="0" name="Picture 1"/>
+                    <pic:cNvPicPr>
+                      <a:picLocks noChangeAspect="1" noChangeArrowheads="1"/>
+                    </pic:cNvPicPr>
+                  </pic:nvPicPr>
+                  <pic:blipFill>
+                    <a:blip r:embed="rId5" cstate="print">
+                      <a:extLst>
+                        <a:ext uri="{28A0092B-C50C-407E-A947-70E740481C1C}">
+                          <a14:useLocalDpi xmlns:a14="http://schemas.microsoft.com/office/drawing/2010/main" val="0"/>
+                        </a:ext>
+                      </a:extLst>
+                    </a:blip>
+                    <a:srcRect/>
+                    <a:stretch>
+                      <a:fillRect/>
+                    </a:stretch>
+                  </pic:blipFill>
+                  <pic:spPr bwMode="auto">
+                    <a:xfrm>
+                      <a:off x="0" y="0"/>
+                      <a:ext cx="5392420" cy="3616325"/>
+                    </a:xfrm>
+                    <a:prstGeom prst="rect">
+                      <a:avLst/>
+                    </a:prstGeom>
+                    <a:noFill/>
+                    <a:ln>
+                      <a:noFill/>
+                    </a:ln>
+                  </pic:spPr>
+                </pic:pic>
+              </a:graphicData>
+            </a:graphic>
+          </wp:inline>
+        </w:drawing>
+      </w:r>
+    </w:p>
+    <w:p>
+      <w:pPr>
+        <w:pStyle w:val="Ttulo4"/>
+      </w:pPr>
+      <w:r>
+        <w:t>Mapa de Citaciones</w:t>
+      </w:r>
+    </w:p>
+    <w:p>
+      <w:r>
+        <w:t>Sin mínimo de citaciones. 947 artículos.</w:t>
+      </w:r>
+    </w:p>
+    <w:p>
+      <w:r>
+        <w:rPr>
+          <w:noProof/>
+        </w:rPr>
+        <w:drawing>
+          <wp:inline distT="0" distB="0" distL="0" distR="0" wp14:anchorId="6BB7A3EE" wp14:editId="5E87B92F">
+            <wp:extent cx="5400040" cy="3235960"/>
+            <wp:effectExtent l="0" t="0" r="0" b="2540"/>
+            <wp:docPr id="425295711" name="Imagen 2" descr="Texto&#10;&#10;El contenido generado por IA puede ser incorrecto."/>
+            <wp:cNvGraphicFramePr>
+              <a:graphicFrameLocks xmlns:a="http://schemas.openxmlformats.org/drawingml/2006/main" noChangeAspect="1"/>
+            </wp:cNvGraphicFramePr>
+            <a:graphic xmlns:a="http://schemas.openxmlformats.org/drawingml/2006/main">
+              <a:graphicData uri="http://schemas.openxmlformats.org/drawingml/2006/picture">
+                <pic:pic xmlns:pic="http://schemas.openxmlformats.org/drawingml/2006/picture">
+                  <pic:nvPicPr>
+                    <pic:cNvPr id="425295711" name="Imagen 2" descr="Texto&#10;&#10;El contenido generado por IA puede ser incorrecto."/>
+                    <pic:cNvPicPr/>
+                  </pic:nvPicPr>
+                  <pic:blipFill>
+                    <a:blip r:embed="rId6" cstate="print">
+                      <a:extLst>
+                        <a:ext uri="{28A0092B-C50C-407E-A947-70E740481C1C}">
+                          <a14:useLocalDpi xmlns:a14="http://schemas.microsoft.com/office/drawing/2010/main" val="0"/>
+                        </a:ext>
+                      </a:extLst>
+                    </a:blip>
+                    <a:stretch>
+                      <a:fillRect/>
+                    </a:stretch>
+                  </pic:blipFill>
+                  <pic:spPr>
+                    <a:xfrm>
+                      <a:off x="0" y="0"/>
+                      <a:ext cx="5400040" cy="3235960"/>
+                    </a:xfrm>
+                    <a:prstGeom prst="rect">
+                      <a:avLst/>
+                    </a:prstGeom>
+                  </pic:spPr>
+                </pic:pic>
+              </a:graphicData>
+            </a:graphic>
+          </wp:inline>
+        </w:drawing>
+      </w:r>
+    </w:p>
     <w:p/>
     <w:p/>
     <w:p/>
@@ -241,6 +552,163 @@
     </w:sectPr>
   </w:body>
 </w:document>
+</file>
+
+<file path=word/numbering.xml><?xml version="1.0" encoding="utf-8"?>
+<w:numbering xmlns:wpc="http://schemas.microsoft.com/office/word/2010/wordprocessingCanvas" xmlns:cx="http://schemas.microsoft.com/office/drawing/2014/chartex" xmlns:cx1="http://schemas.microsoft.com/office/drawing/2015/9/8/chartex" xmlns:cx2="http://schemas.microsoft.com/office/drawing/2015/10/21/chartex" xmlns:cx3="http://schemas.microsoft.com/office/drawing/2016/5/9/chartex" xmlns:cx4="http://schemas.microsoft.com/office/drawing/2016/5/10/chartex" xmlns:cx5="http://schemas.microsoft.com/office/drawing/2016/5/11/chartex" xmlns:cx6="http://schemas.microsoft.com/office/drawing/2016/5/12/chartex" xmlns:cx7="http://schemas.microsoft.com/office/drawing/2016/5/13/chartex" xmlns:cx8="http://schemas.microsoft.com/office/drawing/2016/5/14/chartex" xmlns:mc="http://schemas.openxmlformats.org/markup-compatibility/2006" xmlns:aink="http://schemas.microsoft.com/office/drawing/2016/ink" xmlns:am3d="http://schemas.microsoft.com/office/drawing/2017/model3d" xmlns:o="urn:schemas-microsoft-com:office:office" xmlns:oel="http://schemas.microsoft.com/office/2019/extlst" xmlns:r="http://schemas.openxmlformats.org/officeDocument/2006/relationships" xmlns:m="http://schemas.openxmlformats.org/officeDocument/2006/math" xmlns:v="urn:schemas-microsoft-com:vml" xmlns:wp14="http://schemas.microsoft.com/office/word/2010/wordprocessingDrawing" xmlns:wp="http://schemas.openxmlformats.org/drawingml/2006/wordprocessingDrawing" xmlns:w10="urn:schemas-microsoft-com:office:word" xmlns:w="http://schemas.openxmlformats.org/wordprocessingml/2006/main" xmlns:w14="http://schemas.microsoft.com/office/word/2010/wordml" xmlns:w15="http://schemas.microsoft.com/office/word/2012/wordml" xmlns:w16cex="http://schemas.microsoft.com/office/word/2018/wordml/cex" xmlns:w16cid="http://schemas.microsoft.com/office/word/2016/wordml/cid" xmlns:w16="http://schemas.microsoft.com/office/word/2018/wordml" xmlns:w16du="http://schemas.microsoft.com/office/word/2023/wordml/word16du" xmlns:w16sdtdh="http://schemas.microsoft.com/office/word/2020/wordml/sdtdatahash" xmlns:w16sdtfl="http://schemas.microsoft.com/office/word/2024/wordml/sdtformatlock" xmlns:w16se="http://schemas.microsoft.com/office/word/2015/wordml/symex" xmlns:wpg="http://schemas.microsoft.com/office/word/2010/wordprocessingGroup" xmlns:wpi="http://schemas.microsoft.com/office/word/2010/wordprocessingInk" xmlns:wne="http://schemas.microsoft.com/office/word/2006/wordml" xmlns:wps="http://schemas.microsoft.com/office/word/2010/wordprocessingShape" mc:Ignorable="w14 w15 w16se w16cid w16 w16cex w16sdtdh w16sdtfl w16du wp14">
+  <w:abstractNum w:abstractNumId="0" w15:restartNumberingAfterBreak="0">
+    <w:nsid w:val="13142701"/>
+    <w:multiLevelType w:val="multilevel"/>
+    <w:tmpl w:val="0E88CA6C"/>
+    <w:lvl w:ilvl="0">
+      <w:start w:val="1"/>
+      <w:numFmt w:val="bullet"/>
+      <w:lvlText w:val=""/>
+      <w:lvlJc w:val="left"/>
+      <w:pPr>
+        <w:tabs>
+          <w:tab w:val="num" w:pos="720"/>
+        </w:tabs>
+        <w:ind w:left="720" w:hanging="360"/>
+      </w:pPr>
+      <w:rPr>
+        <w:rFonts w:ascii="Symbol" w:hAnsi="Symbol" w:hint="default"/>
+        <w:sz w:val="20"/>
+      </w:rPr>
+    </w:lvl>
+    <w:lvl w:ilvl="1" w:tentative="1">
+      <w:start w:val="1"/>
+      <w:numFmt w:val="bullet"/>
+      <w:lvlText w:val="o"/>
+      <w:lvlJc w:val="left"/>
+      <w:pPr>
+        <w:tabs>
+          <w:tab w:val="num" w:pos="1440"/>
+        </w:tabs>
+        <w:ind w:left="1440" w:hanging="360"/>
+      </w:pPr>
+      <w:rPr>
+        <w:rFonts w:ascii="Courier New" w:hAnsi="Courier New" w:hint="default"/>
+        <w:sz w:val="20"/>
+      </w:rPr>
+    </w:lvl>
+    <w:lvl w:ilvl="2" w:tentative="1">
+      <w:start w:val="1"/>
+      <w:numFmt w:val="bullet"/>
+      <w:lvlText w:val=""/>
+      <w:lvlJc w:val="left"/>
+      <w:pPr>
+        <w:tabs>
+          <w:tab w:val="num" w:pos="2160"/>
+        </w:tabs>
+        <w:ind w:left="2160" w:hanging="360"/>
+      </w:pPr>
+      <w:rPr>
+        <w:rFonts w:ascii="Wingdings" w:hAnsi="Wingdings" w:hint="default"/>
+        <w:sz w:val="20"/>
+      </w:rPr>
+    </w:lvl>
+    <w:lvl w:ilvl="3" w:tentative="1">
+      <w:start w:val="1"/>
+      <w:numFmt w:val="bullet"/>
+      <w:lvlText w:val=""/>
+      <w:lvlJc w:val="left"/>
+      <w:pPr>
+        <w:tabs>
+          <w:tab w:val="num" w:pos="2880"/>
+        </w:tabs>
+        <w:ind w:left="2880" w:hanging="360"/>
+      </w:pPr>
+      <w:rPr>
+        <w:rFonts w:ascii="Wingdings" w:hAnsi="Wingdings" w:hint="default"/>
+        <w:sz w:val="20"/>
+      </w:rPr>
+    </w:lvl>
+    <w:lvl w:ilvl="4" w:tentative="1">
+      <w:start w:val="1"/>
+      <w:numFmt w:val="bullet"/>
+      <w:lvlText w:val=""/>
+      <w:lvlJc w:val="left"/>
+      <w:pPr>
+        <w:tabs>
+          <w:tab w:val="num" w:pos="3600"/>
+        </w:tabs>
+        <w:ind w:left="3600" w:hanging="360"/>
+      </w:pPr>
+      <w:rPr>
+        <w:rFonts w:ascii="Wingdings" w:hAnsi="Wingdings" w:hint="default"/>
+        <w:sz w:val="20"/>
+      </w:rPr>
+    </w:lvl>
+    <w:lvl w:ilvl="5" w:tentative="1">
+      <w:start w:val="1"/>
+      <w:numFmt w:val="bullet"/>
+      <w:lvlText w:val=""/>
+      <w:lvlJc w:val="left"/>
+      <w:pPr>
+        <w:tabs>
+          <w:tab w:val="num" w:pos="4320"/>
+        </w:tabs>
+        <w:ind w:left="4320" w:hanging="360"/>
+      </w:pPr>
+      <w:rPr>
+        <w:rFonts w:ascii="Wingdings" w:hAnsi="Wingdings" w:hint="default"/>
+        <w:sz w:val="20"/>
+      </w:rPr>
+    </w:lvl>
+    <w:lvl w:ilvl="6" w:tentative="1">
+      <w:start w:val="1"/>
+      <w:numFmt w:val="bullet"/>
+      <w:lvlText w:val=""/>
+      <w:lvlJc w:val="left"/>
+      <w:pPr>
+        <w:tabs>
+          <w:tab w:val="num" w:pos="5040"/>
+        </w:tabs>
+        <w:ind w:left="5040" w:hanging="360"/>
+      </w:pPr>
+      <w:rPr>
+        <w:rFonts w:ascii="Wingdings" w:hAnsi="Wingdings" w:hint="default"/>
+        <w:sz w:val="20"/>
+      </w:rPr>
+    </w:lvl>
+    <w:lvl w:ilvl="7" w:tentative="1">
+      <w:start w:val="1"/>
+      <w:numFmt w:val="bullet"/>
+      <w:lvlText w:val=""/>
+      <w:lvlJc w:val="left"/>
+      <w:pPr>
+        <w:tabs>
+          <w:tab w:val="num" w:pos="5760"/>
+        </w:tabs>
+        <w:ind w:left="5760" w:hanging="360"/>
+      </w:pPr>
+      <w:rPr>
+        <w:rFonts w:ascii="Wingdings" w:hAnsi="Wingdings" w:hint="default"/>
+        <w:sz w:val="20"/>
+      </w:rPr>
+    </w:lvl>
+    <w:lvl w:ilvl="8" w:tentative="1">
+      <w:start w:val="1"/>
+      <w:numFmt w:val="bullet"/>
+      <w:lvlText w:val=""/>
+      <w:lvlJc w:val="left"/>
+      <w:pPr>
+        <w:tabs>
+          <w:tab w:val="num" w:pos="6480"/>
+        </w:tabs>
+        <w:ind w:left="6480" w:hanging="360"/>
+      </w:pPr>
+      <w:rPr>
+        <w:rFonts w:ascii="Wingdings" w:hAnsi="Wingdings" w:hint="default"/>
+        <w:sz w:val="20"/>
+      </w:rPr>
+    </w:lvl>
+  </w:abstractNum>
+  <w:num w:numId="1" w16cid:durableId="149291141">
+    <w:abstractNumId w:val="0"/>
+  </w:num>
+</w:numbering>
 </file>
 
 <file path=word/styles.xml><?xml version="1.0" encoding="utf-8"?>
@@ -693,7 +1161,6 @@
     <w:next w:val="Normal"/>
     <w:link w:val="Ttulo3Car"/>
     <w:uiPriority w:val="9"/>
-    <w:semiHidden/>
     <w:unhideWhenUsed/>
     <w:qFormat/>
     <w:rsid w:val="00787132"/>
@@ -716,7 +1183,6 @@
     <w:next w:val="Normal"/>
     <w:link w:val="Ttulo4Car"/>
     <w:uiPriority w:val="9"/>
-    <w:semiHidden/>
     <w:unhideWhenUsed/>
     <w:qFormat/>
     <w:rsid w:val="00787132"/>
@@ -845,6 +1311,7 @@
   <w:style w:type="character" w:default="1" w:styleId="Fuentedeprrafopredeter">
     <w:name w:val="Default Paragraph Font"/>
     <w:uiPriority w:val="1"/>
+    <w:semiHidden/>
     <w:unhideWhenUsed/>
   </w:style>
   <w:style w:type="table" w:default="1" w:styleId="Tablanormal">
@@ -899,7 +1366,6 @@
     <w:basedOn w:val="Fuentedeprrafopredeter"/>
     <w:link w:val="Ttulo3"/>
     <w:uiPriority w:val="9"/>
-    <w:semiHidden/>
     <w:rsid w:val="00787132"/>
     <w:rPr>
       <w:rFonts w:eastAsiaTheme="majorEastAsia" w:cstheme="majorBidi"/>
@@ -913,7 +1379,6 @@
     <w:basedOn w:val="Fuentedeprrafopredeter"/>
     <w:link w:val="Ttulo4"/>
     <w:uiPriority w:val="9"/>
-    <w:semiHidden/>
     <w:rsid w:val="00787132"/>
     <w:rPr>
       <w:rFonts w:eastAsiaTheme="majorEastAsia" w:cstheme="majorBidi"/>

</xml_diff>